<commit_message>
#38 - updated references document
</commit_message>
<xml_diff>
--- a/OnlineAuction/Documents/References Document.docx
+++ b/OnlineAuction/Documents/References Document.docx
@@ -1,6 +1,6 @@
 
 <file path=word/document.xml><?xml version="1.0" encoding="utf-8"?>
-<w:document xmlns:wpc="http://schemas.microsoft.com/office/word/2010/wordprocessingCanvas" xmlns:cx="http://schemas.microsoft.com/office/drawing/2014/chartex" xmlns:cx1="http://schemas.microsoft.com/office/drawing/2015/9/8/chartex" xmlns:cx2="http://schemas.microsoft.com/office/drawing/2015/10/21/chartex" xmlns:cx3="http://schemas.microsoft.com/office/drawing/2016/5/9/chartex" xmlns:cx4="http://schemas.microsoft.com/office/drawing/2016/5/10/chartex" xmlns:cx5="http://schemas.microsoft.com/office/drawing/2016/5/11/chartex" xmlns:cx6="http://schemas.microsoft.com/office/drawing/2016/5/12/chartex" xmlns:cx7="http://schemas.microsoft.com/office/drawing/2016/5/13/chartex" xmlns:cx8="http://schemas.microsoft.com/office/drawing/2016/5/14/chartex" xmlns:mc="http://schemas.openxmlformats.org/markup-compatibility/2006" xmlns:aink="http://schemas.microsoft.com/office/drawing/2016/ink" xmlns:am3d="http://schemas.microsoft.com/office/drawing/2017/model3d" xmlns:o="urn:schemas-microsoft-com:office:office" xmlns:oel="http://schemas.microsoft.com/office/2019/extlst" xmlns:r="http://schemas.openxmlformats.org/officeDocument/2006/relationships" xmlns:m="http://schemas.openxmlformats.org/officeDocument/2006/math" xmlns:v="urn:schemas-microsoft-com:vml" xmlns:wp14="http://schemas.microsoft.com/office/word/2010/wordprocessingDrawing" xmlns:wp="http://schemas.openxmlformats.org/drawingml/2006/wordprocessingDrawing" xmlns:w10="urn:schemas-microsoft-com:office:word" xmlns:w="http://schemas.openxmlformats.org/wordprocessingml/2006/main" xmlns:w14="http://schemas.microsoft.com/office/word/2010/wordml" xmlns:w15="http://schemas.microsoft.com/office/word/2012/wordml" xmlns:w16cex="http://schemas.microsoft.com/office/word/2018/wordml/cex" xmlns:w16cid="http://schemas.microsoft.com/office/word/2016/wordml/cid" xmlns:w16="http://schemas.microsoft.com/office/word/2018/wordml" xmlns:w16sdtdh="http://schemas.microsoft.com/office/word/2020/wordml/sdtdatahash" xmlns:w16se="http://schemas.microsoft.com/office/word/2015/wordml/symex" xmlns:wpg="http://schemas.microsoft.com/office/word/2010/wordprocessingGroup" xmlns:wpi="http://schemas.microsoft.com/office/word/2010/wordprocessingInk" xmlns:wne="http://schemas.microsoft.com/office/word/2006/wordml" xmlns:wps="http://schemas.microsoft.com/office/word/2010/wordprocessingShape" mc:Ignorable="w14 w15 w16se w16cid w16 w16cex w16sdtdh wp14">
+<w:document xmlns:wpc="http://schemas.microsoft.com/office/word/2010/wordprocessingCanvas" xmlns:cx="http://schemas.microsoft.com/office/drawing/2014/chartex" xmlns:cx1="http://schemas.microsoft.com/office/drawing/2015/9/8/chartex" xmlns:cx2="http://schemas.microsoft.com/office/drawing/2015/10/21/chartex" xmlns:cx3="http://schemas.microsoft.com/office/drawing/2016/5/9/chartex" xmlns:cx4="http://schemas.microsoft.com/office/drawing/2016/5/10/chartex" xmlns:cx5="http://schemas.microsoft.com/office/drawing/2016/5/11/chartex" xmlns:cx6="http://schemas.microsoft.com/office/drawing/2016/5/12/chartex" xmlns:cx7="http://schemas.microsoft.com/office/drawing/2016/5/13/chartex" xmlns:cx8="http://schemas.microsoft.com/office/drawing/2016/5/14/chartex" xmlns:mc="http://schemas.openxmlformats.org/markup-compatibility/2006" xmlns:aink="http://schemas.microsoft.com/office/drawing/2016/ink" xmlns:am3d="http://schemas.microsoft.com/office/drawing/2017/model3d" xmlns:o="urn:schemas-microsoft-com:office:office" xmlns:r="http://schemas.openxmlformats.org/officeDocument/2006/relationships" xmlns:m="http://schemas.openxmlformats.org/officeDocument/2006/math" xmlns:v="urn:schemas-microsoft-com:vml" xmlns:wp14="http://schemas.microsoft.com/office/word/2010/wordprocessingDrawing" xmlns:wp="http://schemas.openxmlformats.org/drawingml/2006/wordprocessingDrawing" xmlns:w10="urn:schemas-microsoft-com:office:word" xmlns:w="http://schemas.openxmlformats.org/wordprocessingml/2006/main" xmlns:w14="http://schemas.microsoft.com/office/word/2010/wordml" xmlns:w15="http://schemas.microsoft.com/office/word/2012/wordml" xmlns:w16cid="http://schemas.microsoft.com/office/word/2016/wordml/cid" xmlns:w16se="http://schemas.microsoft.com/office/word/2015/wordml/symex" xmlns:wpg="http://schemas.microsoft.com/office/word/2010/wordprocessingGroup" xmlns:wpi="http://schemas.microsoft.com/office/word/2010/wordprocessingInk" xmlns:wne="http://schemas.microsoft.com/office/word/2006/wordml" xmlns:wps="http://schemas.microsoft.com/office/word/2010/wordprocessingShape" mc:Ignorable="w14 w15 w16se w16cid wp14">
   <w:body>
     <w:p>
       <w:pPr>
@@ -299,6 +299,15 @@
     </w:p>
     <w:sdt>
       <w:sdtPr>
+        <w:rPr>
+          <w:rFonts w:asciiTheme="majorHAnsi" w:eastAsiaTheme="majorEastAsia" w:hAnsiTheme="majorHAnsi" w:cstheme="majorBidi"/>
+          <w:b/>
+          <w:color w:val="365F91" w:themeColor="accent1" w:themeShade="BF"/>
+          <w:sz w:val="32"/>
+          <w:szCs w:val="32"/>
+          <w:u w:val="single"/>
+          <w:lang w:val="en-US" w:eastAsia="en-US"/>
+        </w:rPr>
         <w:id w:val="1090739591"/>
         <w:docPartObj>
           <w:docPartGallery w:val="Table of Contents"/>
@@ -307,14 +316,8 @@
       </w:sdtPr>
       <w:sdtEndPr>
         <w:rPr>
-          <w:rFonts w:asciiTheme="majorHAnsi" w:eastAsiaTheme="majorEastAsia" w:hAnsiTheme="majorHAnsi" w:cstheme="majorBidi"/>
           <w:bCs/>
           <w:noProof/>
-          <w:color w:val="365F91" w:themeColor="accent1" w:themeShade="BF"/>
-          <w:sz w:val="32"/>
-          <w:szCs w:val="32"/>
-          <w:u w:val="single"/>
-          <w:lang w:val="en-US" w:eastAsia="en-US"/>
         </w:rPr>
       </w:sdtEndPr>
       <w:sdtContent>
@@ -735,12 +738,10 @@
         <w:t xml:space="preserve"> for reducing pushes to </w:t>
       </w:r>
       <w:proofErr w:type="spellStart"/>
-      <w:proofErr w:type="gramStart"/>
       <w:r>
         <w:t>github</w:t>
       </w:r>
       <w:proofErr w:type="spellEnd"/>
-      <w:proofErr w:type="gramEnd"/>
     </w:p>
     <w:p>
       <w:pPr>
@@ -769,6 +770,11 @@
         <w:t>YouTube tutorial of GitHub actions</w:t>
       </w:r>
     </w:p>
+    <w:p/>
+    <w:p>
+      <w:bookmarkStart w:id="1" w:name="_GoBack"/>
+      <w:bookmarkEnd w:id="1"/>
+    </w:p>
     <w:p>
       <w:pPr>
         <w:rPr>
@@ -796,7 +802,7 @@
           <w:b w:val="0"/>
         </w:rPr>
       </w:pPr>
-      <w:bookmarkStart w:id="1" w:name="_Toc145054681"/>
+      <w:bookmarkStart w:id="2" w:name="_Toc145054681"/>
       <w:r>
         <w:lastRenderedPageBreak/>
         <w:t>Tim</w:t>
@@ -804,7 +810,7 @@
       <w:r>
         <w:t>:</w:t>
       </w:r>
-      <w:bookmarkEnd w:id="1"/>
+      <w:bookmarkEnd w:id="2"/>
     </w:p>
     <w:p>
       <w:hyperlink r:id="rId8" w:history="1">
@@ -825,13 +831,8 @@
         </w:numPr>
       </w:pPr>
       <w:r>
-        <w:t xml:space="preserve">Added Auction End Date functionality to Create Listing </w:t>
+        <w:t>Added Auction End Date functionality to Create Listing page</w:t>
       </w:r>
-      <w:proofErr w:type="gramStart"/>
-      <w:r>
-        <w:t>page</w:t>
-      </w:r>
-      <w:proofErr w:type="gramEnd"/>
     </w:p>
     <w:p>
       <w:pPr>
@@ -870,13 +871,8 @@
         </w:numPr>
       </w:pPr>
       <w:r>
-        <w:t xml:space="preserve">Used both links to dynamically allocate Price variable for View </w:t>
+        <w:t>Used both links to dynamically allocate Price variable for View page</w:t>
       </w:r>
-      <w:proofErr w:type="gramStart"/>
-      <w:r>
-        <w:t>page</w:t>
-      </w:r>
-      <w:proofErr w:type="gramEnd"/>
     </w:p>
     <w:p>
       <w:pPr>
@@ -902,13 +898,92 @@
         </w:numPr>
       </w:pPr>
       <w:r>
-        <w:t xml:space="preserve">Used to redesign </w:t>
+        <w:t>Used to redesign navbar</w:t>
       </w:r>
-      <w:proofErr w:type="gramStart"/>
+    </w:p>
+    <w:p>
+      <w:pPr>
+        <w:rPr>
+          <w:rFonts w:cs="Courier New"/>
+        </w:rPr>
+      </w:pPr>
+      <w:hyperlink r:id="rId12" w:history="1">
+        <w:r>
+          <w:rPr>
+            <w:rStyle w:val="Hyperlink"/>
+            <w:rFonts w:cs="Courier New"/>
+          </w:rPr>
+          <w:t>https://developers.google.com/maps/documentation/address-validation/reference/rest/v1/TopLevel/validateAddress</w:t>
+        </w:r>
+      </w:hyperlink>
+    </w:p>
+    <w:p>
+      <w:pPr>
+        <w:rPr>
+          <w:rFonts w:cs="Courier New"/>
+        </w:rPr>
+      </w:pPr>
+      <w:hyperlink r:id="rId13" w:history="1">
+        <w:r>
+          <w:rPr>
+            <w:rStyle w:val="Hyperlink"/>
+            <w:rFonts w:cs="Courier New"/>
+          </w:rPr>
+          <w:t>https://developers.google.com/maps/documentation/address-validation/get-api-key</w:t>
+        </w:r>
+      </w:hyperlink>
+    </w:p>
+    <w:p>
+      <w:pPr>
+        <w:pStyle w:val="ListParagraph"/>
+        <w:numPr>
+          <w:ilvl w:val="0"/>
+          <w:numId w:val="9"/>
+        </w:numPr>
+        <w:rPr>
+          <w:rFonts w:cs="Courier New"/>
+        </w:rPr>
+      </w:pPr>
       <w:r>
-        <w:t>navbar</w:t>
+        <w:rPr>
+          <w:rFonts w:cs="Courier New"/>
+        </w:rPr>
+        <w:t>Google Maps API</w:t>
       </w:r>
-      <w:proofErr w:type="gramEnd"/>
+    </w:p>
+    <w:p>
+      <w:hyperlink r:id="rId14" w:history="1">
+        <w:r>
+          <w:rPr>
+            <w:rStyle w:val="Hyperlink"/>
+          </w:rPr>
+          <w:t>https://www.w3schools.com/howto/howto_css_modals.asp</w:t>
+        </w:r>
+      </w:hyperlink>
+    </w:p>
+    <w:p>
+      <w:pPr>
+        <w:pStyle w:val="ListParagraph"/>
+        <w:numPr>
+          <w:ilvl w:val="0"/>
+          <w:numId w:val="9"/>
+        </w:numPr>
+        <w:rPr>
+          <w:rFonts w:cs="Courier New"/>
+        </w:rPr>
+      </w:pPr>
+      <w:r>
+        <w:rPr>
+          <w:rFonts w:cs="Courier New"/>
+        </w:rPr>
+        <w:t>Used for pages to have pop-up functionality</w:t>
+      </w:r>
+    </w:p>
+    <w:p/>
+    <w:p>
+      <w:r>
+        <w:tab/>
+      </w:r>
     </w:p>
     <w:p>
       <w:pPr>
@@ -930,7 +1005,7 @@
           <w:b w:val="0"/>
         </w:rPr>
       </w:pPr>
-      <w:bookmarkStart w:id="2" w:name="_Toc145054682"/>
+      <w:bookmarkStart w:id="3" w:name="_Toc145054682"/>
       <w:r>
         <w:lastRenderedPageBreak/>
         <w:t>Luke</w:t>
@@ -938,7 +1013,7 @@
       <w:r>
         <w:t>:</w:t>
       </w:r>
-      <w:bookmarkEnd w:id="2"/>
+      <w:bookmarkEnd w:id="3"/>
     </w:p>
     <w:p>
       <w:pPr>
@@ -947,7 +1022,7 @@
           <w:bCs/>
         </w:rPr>
       </w:pPr>
-      <w:hyperlink r:id="rId12" w:history="1">
+      <w:hyperlink r:id="rId15" w:history="1">
         <w:r>
           <w:rPr>
             <w:rStyle w:val="Hyperlink"/>
@@ -980,16 +1055,210 @@
         <w:rPr>
           <w:rFonts w:cs="Courier New"/>
         </w:rPr>
-        <w:t xml:space="preserve">Used to implement image cycling </w:t>
+        <w:t>Used to implement image cycling buttons</w:t>
       </w:r>
-      <w:proofErr w:type="gramStart"/>
+    </w:p>
+    <w:p>
+      <w:pPr>
+        <w:rPr>
+          <w:rFonts w:cs="Courier New"/>
+        </w:rPr>
+      </w:pPr>
+      <w:hyperlink r:id="rId16" w:history="1">
+        <w:r>
+          <w:rPr>
+            <w:rStyle w:val="Hyperlink"/>
+            <w:rFonts w:cs="Courier New"/>
+          </w:rPr>
+          <w:t>https://stackoverflow.com/questions/53743806/error-during-execution-of-processor-org-thymeleaf-spring5-processor-springinput</w:t>
+        </w:r>
+      </w:hyperlink>
+    </w:p>
+    <w:p>
+      <w:pPr>
+        <w:pStyle w:val="ListParagraph"/>
+        <w:numPr>
+          <w:ilvl w:val="0"/>
+          <w:numId w:val="9"/>
+        </w:numPr>
+        <w:rPr>
+          <w:rFonts w:cs="Courier New"/>
+        </w:rPr>
+      </w:pPr>
+      <w:proofErr w:type="spellStart"/>
       <w:r>
         <w:rPr>
           <w:rFonts w:cs="Courier New"/>
         </w:rPr>
-        <w:t>buttons</w:t>
+        <w:t>Thymeleaf</w:t>
       </w:r>
-      <w:proofErr w:type="gramEnd"/>
+      <w:proofErr w:type="spellEnd"/>
+      <w:r>
+        <w:rPr>
+          <w:rFonts w:cs="Courier New"/>
+        </w:rPr>
+        <w:t xml:space="preserve"> form help</w:t>
+      </w:r>
+    </w:p>
+    <w:p>
+      <w:pPr>
+        <w:rPr>
+          <w:rFonts w:cs="Courier New"/>
+        </w:rPr>
+      </w:pPr>
+      <w:hyperlink r:id="rId17" w:history="1">
+        <w:r>
+          <w:rPr>
+            <w:rStyle w:val="Hyperlink"/>
+            <w:rFonts w:cs="Courier New"/>
+          </w:rPr>
+          <w:t>https://www.geeksforgeeks.org/how-to-call-private-method-from-another-class-in-java-with-help-of-reflection-api/</w:t>
+        </w:r>
+      </w:hyperlink>
+    </w:p>
+    <w:p>
+      <w:pPr>
+        <w:pStyle w:val="ListParagraph"/>
+        <w:numPr>
+          <w:ilvl w:val="0"/>
+          <w:numId w:val="9"/>
+        </w:numPr>
+        <w:rPr>
+          <w:rFonts w:cs="Courier New"/>
+        </w:rPr>
+      </w:pPr>
+      <w:r>
+        <w:rPr>
+          <w:rFonts w:cs="Courier New"/>
+        </w:rPr>
+        <w:t>Java reflection API</w:t>
+      </w:r>
+    </w:p>
+    <w:p>
+      <w:pPr>
+        <w:rPr>
+          <w:rFonts w:cs="Courier New"/>
+        </w:rPr>
+      </w:pPr>
+      <w:hyperlink r:id="rId18" w:history="1">
+        <w:r>
+          <w:rPr>
+            <w:rStyle w:val="Hyperlink"/>
+            <w:rFonts w:cs="Courier New"/>
+          </w:rPr>
+          <w:t>https://stackoverflow.com/questions/19913970/java-java-lang-nosuchmethodexception</w:t>
+        </w:r>
+      </w:hyperlink>
+    </w:p>
+    <w:p>
+      <w:pPr>
+        <w:pStyle w:val="ListParagraph"/>
+        <w:numPr>
+          <w:ilvl w:val="0"/>
+          <w:numId w:val="9"/>
+        </w:numPr>
+        <w:rPr>
+          <w:rFonts w:cs="Courier New"/>
+        </w:rPr>
+      </w:pPr>
+      <w:r>
+        <w:rPr>
+          <w:rFonts w:cs="Courier New"/>
+        </w:rPr>
+        <w:t>Exception help</w:t>
+      </w:r>
+    </w:p>
+    <w:p>
+      <w:pPr>
+        <w:rPr>
+          <w:rFonts w:cs="Courier New"/>
+        </w:rPr>
+      </w:pPr>
+      <w:hyperlink r:id="rId19" w:history="1">
+        <w:r>
+          <w:rPr>
+            <w:rStyle w:val="Hyperlink"/>
+            <w:rFonts w:cs="Courier New"/>
+          </w:rPr>
+          <w:t>https://developers.google.com/maps/documentation/address-validation/reference/rest/v1/TopLevel/validateAddress</w:t>
+        </w:r>
+      </w:hyperlink>
+    </w:p>
+    <w:p>
+      <w:pPr>
+        <w:rPr>
+          <w:rFonts w:cs="Courier New"/>
+        </w:rPr>
+      </w:pPr>
+      <w:hyperlink r:id="rId20" w:history="1">
+        <w:r>
+          <w:rPr>
+            <w:rStyle w:val="Hyperlink"/>
+            <w:rFonts w:cs="Courier New"/>
+          </w:rPr>
+          <w:t>https://developers.google.com/maps/documentation/address-validation/get-api-key</w:t>
+        </w:r>
+      </w:hyperlink>
+    </w:p>
+    <w:p>
+      <w:pPr>
+        <w:pStyle w:val="ListParagraph"/>
+        <w:numPr>
+          <w:ilvl w:val="0"/>
+          <w:numId w:val="9"/>
+        </w:numPr>
+        <w:rPr>
+          <w:rFonts w:cs="Courier New"/>
+        </w:rPr>
+      </w:pPr>
+      <w:r>
+        <w:rPr>
+          <w:rFonts w:cs="Courier New"/>
+        </w:rPr>
+        <w:t>Google Maps API</w:t>
+      </w:r>
+    </w:p>
+    <w:p>
+      <w:pPr>
+        <w:rPr>
+          <w:rFonts w:cs="Courier New"/>
+        </w:rPr>
+      </w:pPr>
+      <w:hyperlink r:id="rId21" w:history="1">
+        <w:r>
+          <w:rPr>
+            <w:rStyle w:val="Hyperlink"/>
+            <w:rFonts w:cs="Courier New"/>
+          </w:rPr>
+          <w:t>https://pdf.plantuml.net/PlantUML_Language_Reference_Guide_en.pdf</w:t>
+        </w:r>
+      </w:hyperlink>
+    </w:p>
+    <w:p>
+      <w:pPr>
+        <w:pStyle w:val="ListParagraph"/>
+        <w:numPr>
+          <w:ilvl w:val="0"/>
+          <w:numId w:val="9"/>
+        </w:numPr>
+        <w:rPr>
+          <w:rFonts w:cs="Courier New"/>
+        </w:rPr>
+      </w:pPr>
+      <w:proofErr w:type="spellStart"/>
+      <w:r>
+        <w:rPr>
+          <w:rFonts w:cs="Courier New"/>
+        </w:rPr>
+        <w:t>PlantUML</w:t>
+      </w:r>
+      <w:proofErr w:type="spellEnd"/>
+      <w:r>
+        <w:rPr>
+          <w:rFonts w:cs="Courier New"/>
+        </w:rPr>
+        <w:t xml:space="preserve"> Documentation</w:t>
+      </w:r>
     </w:p>
     <w:p>
       <w:pPr>
@@ -1009,7 +1278,7 @@
 </file>
 
 <file path=word/numbering.xml><?xml version="1.0" encoding="utf-8"?>
-<w:numbering xmlns:wpc="http://schemas.microsoft.com/office/word/2010/wordprocessingCanvas" xmlns:cx="http://schemas.microsoft.com/office/drawing/2014/chartex" xmlns:cx1="http://schemas.microsoft.com/office/drawing/2015/9/8/chartex" xmlns:cx2="http://schemas.microsoft.com/office/drawing/2015/10/21/chartex" xmlns:cx3="http://schemas.microsoft.com/office/drawing/2016/5/9/chartex" xmlns:cx4="http://schemas.microsoft.com/office/drawing/2016/5/10/chartex" xmlns:cx5="http://schemas.microsoft.com/office/drawing/2016/5/11/chartex" xmlns:cx6="http://schemas.microsoft.com/office/drawing/2016/5/12/chartex" xmlns:cx7="http://schemas.microsoft.com/office/drawing/2016/5/13/chartex" xmlns:cx8="http://schemas.microsoft.com/office/drawing/2016/5/14/chartex" xmlns:mc="http://schemas.openxmlformats.org/markup-compatibility/2006" xmlns:aink="http://schemas.microsoft.com/office/drawing/2016/ink" xmlns:am3d="http://schemas.microsoft.com/office/drawing/2017/model3d" xmlns:o="urn:schemas-microsoft-com:office:office" xmlns:oel="http://schemas.microsoft.com/office/2019/extlst" xmlns:r="http://schemas.openxmlformats.org/officeDocument/2006/relationships" xmlns:m="http://schemas.openxmlformats.org/officeDocument/2006/math" xmlns:v="urn:schemas-microsoft-com:vml" xmlns:wp14="http://schemas.microsoft.com/office/word/2010/wordprocessingDrawing" xmlns:wp="http://schemas.openxmlformats.org/drawingml/2006/wordprocessingDrawing" xmlns:w10="urn:schemas-microsoft-com:office:word" xmlns:w="http://schemas.openxmlformats.org/wordprocessingml/2006/main" xmlns:w14="http://schemas.microsoft.com/office/word/2010/wordml" xmlns:w15="http://schemas.microsoft.com/office/word/2012/wordml" xmlns:w16cex="http://schemas.microsoft.com/office/word/2018/wordml/cex" xmlns:w16cid="http://schemas.microsoft.com/office/word/2016/wordml/cid" xmlns:w16="http://schemas.microsoft.com/office/word/2018/wordml" xmlns:w16sdtdh="http://schemas.microsoft.com/office/word/2020/wordml/sdtdatahash" xmlns:w16se="http://schemas.microsoft.com/office/word/2015/wordml/symex" xmlns:wpg="http://schemas.microsoft.com/office/word/2010/wordprocessingGroup" xmlns:wpi="http://schemas.microsoft.com/office/word/2010/wordprocessingInk" xmlns:wne="http://schemas.microsoft.com/office/word/2006/wordml" xmlns:wps="http://schemas.microsoft.com/office/word/2010/wordprocessingShape" mc:Ignorable="w14 w15 w16se w16cid w16 w16cex w16sdtdh wp14">
+<w:numbering xmlns:wpc="http://schemas.microsoft.com/office/word/2010/wordprocessingCanvas" xmlns:cx="http://schemas.microsoft.com/office/drawing/2014/chartex" xmlns:cx1="http://schemas.microsoft.com/office/drawing/2015/9/8/chartex" xmlns:cx2="http://schemas.microsoft.com/office/drawing/2015/10/21/chartex" xmlns:cx3="http://schemas.microsoft.com/office/drawing/2016/5/9/chartex" xmlns:cx4="http://schemas.microsoft.com/office/drawing/2016/5/10/chartex" xmlns:cx5="http://schemas.microsoft.com/office/drawing/2016/5/11/chartex" xmlns:cx6="http://schemas.microsoft.com/office/drawing/2016/5/12/chartex" xmlns:cx7="http://schemas.microsoft.com/office/drawing/2016/5/13/chartex" xmlns:cx8="http://schemas.microsoft.com/office/drawing/2016/5/14/chartex" xmlns:mc="http://schemas.openxmlformats.org/markup-compatibility/2006" xmlns:aink="http://schemas.microsoft.com/office/drawing/2016/ink" xmlns:am3d="http://schemas.microsoft.com/office/drawing/2017/model3d" xmlns:o="urn:schemas-microsoft-com:office:office" xmlns:r="http://schemas.openxmlformats.org/officeDocument/2006/relationships" xmlns:m="http://schemas.openxmlformats.org/officeDocument/2006/math" xmlns:v="urn:schemas-microsoft-com:vml" xmlns:wp14="http://schemas.microsoft.com/office/word/2010/wordprocessingDrawing" xmlns:wp="http://schemas.openxmlformats.org/drawingml/2006/wordprocessingDrawing" xmlns:w10="urn:schemas-microsoft-com:office:word" xmlns:w="http://schemas.openxmlformats.org/wordprocessingml/2006/main" xmlns:w14="http://schemas.microsoft.com/office/word/2010/wordml" xmlns:w15="http://schemas.microsoft.com/office/word/2012/wordml" xmlns:w16cid="http://schemas.microsoft.com/office/word/2016/wordml/cid" xmlns:w16se="http://schemas.microsoft.com/office/word/2015/wordml/symex" xmlns:wpg="http://schemas.microsoft.com/office/word/2010/wordprocessingGroup" xmlns:wpi="http://schemas.microsoft.com/office/word/2010/wordprocessingInk" xmlns:wne="http://schemas.microsoft.com/office/word/2006/wordml" xmlns:wps="http://schemas.microsoft.com/office/word/2010/wordprocessingShape" mc:Ignorable="w14 w15 w16se w16cid wp14">
   <w:abstractNum w:abstractNumId="0" w15:restartNumberingAfterBreak="0">
     <w:nsid w:val="02214920"/>
     <w:multiLevelType w:val="multilevel"/>
@@ -2930,62 +3199,62 @@
       </w:rPr>
     </w:lvl>
   </w:abstractNum>
-  <w:num w:numId="1" w16cid:durableId="1809349124">
+  <w:num w:numId="1">
     <w:abstractNumId w:val="7"/>
   </w:num>
-  <w:num w:numId="2" w16cid:durableId="1922256430">
+  <w:num w:numId="2">
     <w:abstractNumId w:val="13"/>
   </w:num>
-  <w:num w:numId="3" w16cid:durableId="155345691">
+  <w:num w:numId="3">
     <w:abstractNumId w:val="6"/>
   </w:num>
-  <w:num w:numId="4" w16cid:durableId="1076977051">
+  <w:num w:numId="4">
     <w:abstractNumId w:val="9"/>
   </w:num>
-  <w:num w:numId="5" w16cid:durableId="2062559739">
+  <w:num w:numId="5">
     <w:abstractNumId w:val="14"/>
   </w:num>
-  <w:num w:numId="6" w16cid:durableId="1607421857">
+  <w:num w:numId="6">
     <w:abstractNumId w:val="15"/>
   </w:num>
-  <w:num w:numId="7" w16cid:durableId="77944973">
+  <w:num w:numId="7">
     <w:abstractNumId w:val="4"/>
   </w:num>
-  <w:num w:numId="8" w16cid:durableId="1240209877">
+  <w:num w:numId="8">
     <w:abstractNumId w:val="5"/>
   </w:num>
-  <w:num w:numId="9" w16cid:durableId="1767994632">
+  <w:num w:numId="9">
     <w:abstractNumId w:val="0"/>
   </w:num>
-  <w:num w:numId="10" w16cid:durableId="1937203805">
+  <w:num w:numId="10">
     <w:abstractNumId w:val="8"/>
   </w:num>
-  <w:num w:numId="11" w16cid:durableId="1804344526">
+  <w:num w:numId="11">
     <w:abstractNumId w:val="1"/>
   </w:num>
-  <w:num w:numId="12" w16cid:durableId="536313773">
+  <w:num w:numId="12">
     <w:abstractNumId w:val="3"/>
   </w:num>
-  <w:num w:numId="13" w16cid:durableId="1771199185">
+  <w:num w:numId="13">
     <w:abstractNumId w:val="11"/>
   </w:num>
-  <w:num w:numId="14" w16cid:durableId="930117111">
+  <w:num w:numId="14">
     <w:abstractNumId w:val="2"/>
   </w:num>
-  <w:num w:numId="15" w16cid:durableId="974800730">
+  <w:num w:numId="15">
     <w:abstractNumId w:val="16"/>
   </w:num>
-  <w:num w:numId="16" w16cid:durableId="1434059786">
+  <w:num w:numId="16">
     <w:abstractNumId w:val="10"/>
   </w:num>
-  <w:num w:numId="17" w16cid:durableId="1587376687">
+  <w:num w:numId="17">
     <w:abstractNumId w:val="12"/>
   </w:num>
 </w:numbering>
 </file>
 
 <file path=word/styles.xml><?xml version="1.0" encoding="utf-8"?>
-<w:styles xmlns:mc="http://schemas.openxmlformats.org/markup-compatibility/2006" xmlns:r="http://schemas.openxmlformats.org/officeDocument/2006/relationships" xmlns:w="http://schemas.openxmlformats.org/wordprocessingml/2006/main" xmlns:w14="http://schemas.microsoft.com/office/word/2010/wordml" xmlns:w15="http://schemas.microsoft.com/office/word/2012/wordml" xmlns:w16cex="http://schemas.microsoft.com/office/word/2018/wordml/cex" xmlns:w16cid="http://schemas.microsoft.com/office/word/2016/wordml/cid" xmlns:w16="http://schemas.microsoft.com/office/word/2018/wordml" xmlns:w16sdtdh="http://schemas.microsoft.com/office/word/2020/wordml/sdtdatahash" xmlns:w16se="http://schemas.microsoft.com/office/word/2015/wordml/symex" mc:Ignorable="w14 w15 w16se w16cid w16 w16cex w16sdtdh">
+<w:styles xmlns:mc="http://schemas.openxmlformats.org/markup-compatibility/2006" xmlns:r="http://schemas.openxmlformats.org/officeDocument/2006/relationships" xmlns:w="http://schemas.openxmlformats.org/wordprocessingml/2006/main" xmlns:w14="http://schemas.microsoft.com/office/word/2010/wordml" xmlns:w15="http://schemas.microsoft.com/office/word/2012/wordml" xmlns:w16cid="http://schemas.microsoft.com/office/word/2016/wordml/cid" xmlns:w16se="http://schemas.microsoft.com/office/word/2015/wordml/symex" mc:Ignorable="w14 w15 w16se w16cid">
   <w:docDefaults>
     <w:rPrDefault>
       <w:rPr>
@@ -3001,7 +3270,7 @@
       </w:pPr>
     </w:pPrDefault>
   </w:docDefaults>
-  <w:latentStyles w:defLockedState="0" w:defUIPriority="99" w:defSemiHidden="0" w:defUnhideWhenUsed="0" w:defQFormat="0" w:count="376">
+  <w:latentStyles w:defLockedState="0" w:defUIPriority="99" w:defSemiHidden="0" w:defUnhideWhenUsed="0" w:defQFormat="0" w:count="375">
     <w:lsdException w:name="Normal" w:uiPriority="0" w:qFormat="1"/>
     <w:lsdException w:name="heading 1" w:uiPriority="9" w:qFormat="1"/>
     <w:lsdException w:name="heading 2" w:semiHidden="1" w:uiPriority="9" w:unhideWhenUsed="1" w:qFormat="1"/>
@@ -3377,7 +3646,6 @@
     <w:lsdException w:name="Smart Hyperlink" w:semiHidden="1" w:unhideWhenUsed="1"/>
     <w:lsdException w:name="Hashtag" w:semiHidden="1" w:unhideWhenUsed="1"/>
     <w:lsdException w:name="Unresolved Mention" w:semiHidden="1" w:unhideWhenUsed="1"/>
-    <w:lsdException w:name="Smart Link" w:semiHidden="1" w:unhideWhenUsed="1"/>
   </w:latentStyles>
   <w:style w:type="paragraph" w:default="1" w:styleId="Normal">
     <w:name w:val="Normal"/>
@@ -3969,7 +4237,7 @@
 </file>
 
 <file path=customXml/itemProps1.xml><?xml version="1.0" encoding="utf-8"?>
-<ds:datastoreItem xmlns:ds="http://schemas.openxmlformats.org/officeDocument/2006/customXml" ds:itemID="{29282F81-F8C4-4AAB-800A-F132A79CE145}">
+<ds:datastoreItem xmlns:ds="http://schemas.openxmlformats.org/officeDocument/2006/customXml" ds:itemID="{8CB4AB23-CD4D-48BD-8E7E-F7400252CD2E}">
   <ds:schemaRefs>
     <ds:schemaRef ds:uri="http://schemas.openxmlformats.org/officeDocument/2006/bibliography"/>
   </ds:schemaRefs>

</xml_diff>

<commit_message>
Issue #93 - Users can see unique bidders for an item
</commit_message>
<xml_diff>
--- a/OnlineAuction/Documents/References Document.docx
+++ b/OnlineAuction/Documents/References Document.docx
@@ -275,7 +275,6 @@
           <w:szCs w:val="40"/>
           <w:u w:val="single"/>
         </w:rPr>
-        <w:lastRenderedPageBreak/>
         <w:t>Fall</w:t>
       </w:r>
       <w:r>
@@ -685,7 +684,6 @@
       </w:pPr>
       <w:bookmarkStart w:id="0" w:name="_Toc146610639"/>
       <w:r>
-        <w:lastRenderedPageBreak/>
         <w:t>Douglas</w:t>
       </w:r>
       <w:r>
@@ -1115,7 +1113,6 @@
       </w:pPr>
       <w:bookmarkStart w:id="1" w:name="_Toc146610640"/>
       <w:r>
-        <w:lastRenderedPageBreak/>
         <w:t>Tim</w:t>
       </w:r>
       <w:r>
@@ -1363,7 +1360,91 @@
         <w:rPr>
           <w:rFonts w:cs="Courier New"/>
         </w:rPr>
-        <w:t>Referenced to make server-side email masking</w:t>
+        <w:t xml:space="preserve">Referenced to make server-side email </w:t>
+      </w:r>
+      <w:proofErr w:type="gramStart"/>
+      <w:r>
+        <w:rPr>
+          <w:rFonts w:cs="Courier New"/>
+        </w:rPr>
+        <w:t>masking</w:t>
+      </w:r>
+      <w:proofErr w:type="gramEnd"/>
+    </w:p>
+    <w:p>
+      <w:pPr>
+        <w:pStyle w:val="ListParagraph"/>
+        <w:rPr>
+          <w:rFonts w:cs="Courier New"/>
+        </w:rPr>
+      </w:pPr>
+    </w:p>
+    <w:p>
+      <w:pPr>
+        <w:rPr>
+          <w:rFonts w:cs="Courier New"/>
+        </w:rPr>
+      </w:pPr>
+      <w:hyperlink r:id="rId26" w:history="1">
+        <w:r>
+          <w:rPr>
+            <w:rStyle w:val="Hyperlink"/>
+            <w:rFonts w:cs="Courier New"/>
+          </w:rPr>
+          <w:t>https://stackoverflow.com/questions/4196328/jquery-ajax-call-to-a-java-backend-system-and-refresh-a-html-list</w:t>
+        </w:r>
+      </w:hyperlink>
+    </w:p>
+    <w:p>
+      <w:pPr>
+        <w:pStyle w:val="ListParagraph"/>
+        <w:numPr>
+          <w:ilvl w:val="0"/>
+          <w:numId w:val="9"/>
+        </w:numPr>
+        <w:rPr>
+          <w:rFonts w:cs="Courier New"/>
+        </w:rPr>
+      </w:pPr>
+      <w:r>
+        <w:rPr>
+          <w:rFonts w:cs="Courier New"/>
+        </w:rPr>
+        <w:t xml:space="preserve">Referenced to </w:t>
+      </w:r>
+      <w:r>
+        <w:rPr>
+          <w:rFonts w:cs="Courier New"/>
+        </w:rPr>
+        <w:t xml:space="preserve">return list of unique </w:t>
+      </w:r>
+      <w:proofErr w:type="gramStart"/>
+      <w:r>
+        <w:rPr>
+          <w:rFonts w:cs="Courier New"/>
+        </w:rPr>
+        <w:t>bidders</w:t>
+      </w:r>
+      <w:proofErr w:type="gramEnd"/>
+    </w:p>
+    <w:p>
+      <w:pPr>
+        <w:rPr>
+          <w:rFonts w:cs="Courier New"/>
+        </w:rPr>
+      </w:pPr>
+    </w:p>
+    <w:p>
+      <w:pPr>
+        <w:rPr>
+          <w:rFonts w:cs="Courier New"/>
+        </w:rPr>
+      </w:pPr>
+      <w:r>
+        <w:rPr>
+          <w:rFonts w:cs="Courier New"/>
+        </w:rPr>
+        <w:tab/>
       </w:r>
     </w:p>
     <w:p>
@@ -1388,7 +1469,6 @@
       </w:pPr>
       <w:bookmarkStart w:id="2" w:name="_Toc146610641"/>
       <w:r>
-        <w:lastRenderedPageBreak/>
         <w:t>Luke</w:t>
       </w:r>
       <w:r>
@@ -1403,7 +1483,7 @@
           <w:bCs/>
         </w:rPr>
       </w:pPr>
-      <w:hyperlink r:id="rId26" w:history="1">
+      <w:hyperlink r:id="rId27" w:history="1">
         <w:r>
           <w:rPr>
             <w:rStyle w:val="Hyperlink"/>
@@ -1445,7 +1525,7 @@
           <w:rFonts w:cs="Courier New"/>
         </w:rPr>
       </w:pPr>
-      <w:hyperlink r:id="rId27" w:history="1">
+      <w:hyperlink r:id="rId28" w:history="1">
         <w:r>
           <w:rPr>
             <w:rStyle w:val="Hyperlink"/>
@@ -1487,7 +1567,7 @@
           <w:rFonts w:cs="Courier New"/>
         </w:rPr>
       </w:pPr>
-      <w:hyperlink r:id="rId28" w:history="1">
+      <w:hyperlink r:id="rId29" w:history="1">
         <w:r>
           <w:rPr>
             <w:rStyle w:val="Hyperlink"/>
@@ -1521,7 +1601,7 @@
           <w:rFonts w:cs="Courier New"/>
         </w:rPr>
       </w:pPr>
-      <w:hyperlink r:id="rId29" w:history="1">
+      <w:hyperlink r:id="rId30" w:history="1">
         <w:r>
           <w:rPr>
             <w:rStyle w:val="Hyperlink"/>
@@ -1555,7 +1635,7 @@
           <w:rFonts w:cs="Courier New"/>
         </w:rPr>
       </w:pPr>
-      <w:hyperlink r:id="rId30" w:history="1">
+      <w:hyperlink r:id="rId31" w:history="1">
         <w:r>
           <w:rPr>
             <w:rStyle w:val="Hyperlink"/>
@@ -1571,7 +1651,7 @@
           <w:rFonts w:cs="Courier New"/>
         </w:rPr>
       </w:pPr>
-      <w:hyperlink r:id="rId31" w:history="1">
+      <w:hyperlink r:id="rId32" w:history="1">
         <w:r>
           <w:rPr>
             <w:rStyle w:val="Hyperlink"/>
@@ -1605,7 +1685,7 @@
           <w:rFonts w:cs="Courier New"/>
         </w:rPr>
       </w:pPr>
-      <w:hyperlink r:id="rId32" w:history="1">
+      <w:hyperlink r:id="rId33" w:history="1">
         <w:r>
           <w:rPr>
             <w:rStyle w:val="Hyperlink"/>
@@ -1647,7 +1727,7 @@
           <w:rFonts w:cs="Courier New"/>
         </w:rPr>
       </w:pPr>
-      <w:hyperlink r:id="rId33" w:history="1">
+      <w:hyperlink r:id="rId34" w:history="1">
         <w:r>
           <w:rPr>
             <w:rStyle w:val="Hyperlink"/>
@@ -1681,7 +1761,7 @@
           <w:rFonts w:cs="Courier New"/>
         </w:rPr>
       </w:pPr>
-      <w:hyperlink r:id="rId34" w:history="1">
+      <w:hyperlink r:id="rId35" w:history="1">
         <w:r>
           <w:rPr>
             <w:rStyle w:val="Hyperlink"/>
@@ -1715,7 +1795,7 @@
           <w:rFonts w:cs="Courier New"/>
         </w:rPr>
       </w:pPr>
-      <w:hyperlink r:id="rId35" w:history="1">
+      <w:hyperlink r:id="rId36" w:history="1">
         <w:r>
           <w:rPr>
             <w:rStyle w:val="Hyperlink"/>

</xml_diff>

<commit_message>
#74 - updated references doc
</commit_message>
<xml_diff>
--- a/OnlineAuction/Documents/References Document.docx
+++ b/OnlineAuction/Documents/References Document.docx
@@ -1,6 +1,6 @@
 
 <file path=word/document.xml><?xml version="1.0" encoding="utf-8"?>
-<w:document xmlns:wpc="http://schemas.microsoft.com/office/word/2010/wordprocessingCanvas" xmlns:cx="http://schemas.microsoft.com/office/drawing/2014/chartex" xmlns:cx1="http://schemas.microsoft.com/office/drawing/2015/9/8/chartex" xmlns:cx2="http://schemas.microsoft.com/office/drawing/2015/10/21/chartex" xmlns:cx3="http://schemas.microsoft.com/office/drawing/2016/5/9/chartex" xmlns:cx4="http://schemas.microsoft.com/office/drawing/2016/5/10/chartex" xmlns:cx5="http://schemas.microsoft.com/office/drawing/2016/5/11/chartex" xmlns:cx6="http://schemas.microsoft.com/office/drawing/2016/5/12/chartex" xmlns:cx7="http://schemas.microsoft.com/office/drawing/2016/5/13/chartex" xmlns:cx8="http://schemas.microsoft.com/office/drawing/2016/5/14/chartex" xmlns:mc="http://schemas.openxmlformats.org/markup-compatibility/2006" xmlns:aink="http://schemas.microsoft.com/office/drawing/2016/ink" xmlns:am3d="http://schemas.microsoft.com/office/drawing/2017/model3d" xmlns:o="urn:schemas-microsoft-com:office:office" xmlns:oel="http://schemas.microsoft.com/office/2019/extlst" xmlns:r="http://schemas.openxmlformats.org/officeDocument/2006/relationships" xmlns:m="http://schemas.openxmlformats.org/officeDocument/2006/math" xmlns:v="urn:schemas-microsoft-com:vml" xmlns:wp14="http://schemas.microsoft.com/office/word/2010/wordprocessingDrawing" xmlns:wp="http://schemas.openxmlformats.org/drawingml/2006/wordprocessingDrawing" xmlns:w10="urn:schemas-microsoft-com:office:word" xmlns:w="http://schemas.openxmlformats.org/wordprocessingml/2006/main" xmlns:w14="http://schemas.microsoft.com/office/word/2010/wordml" xmlns:w15="http://schemas.microsoft.com/office/word/2012/wordml" xmlns:w16cex="http://schemas.microsoft.com/office/word/2018/wordml/cex" xmlns:w16cid="http://schemas.microsoft.com/office/word/2016/wordml/cid" xmlns:w16="http://schemas.microsoft.com/office/word/2018/wordml" xmlns:w16sdtdh="http://schemas.microsoft.com/office/word/2020/wordml/sdtdatahash" xmlns:w16se="http://schemas.microsoft.com/office/word/2015/wordml/symex" xmlns:wpg="http://schemas.microsoft.com/office/word/2010/wordprocessingGroup" xmlns:wpi="http://schemas.microsoft.com/office/word/2010/wordprocessingInk" xmlns:wne="http://schemas.microsoft.com/office/word/2006/wordml" xmlns:wps="http://schemas.microsoft.com/office/word/2010/wordprocessingShape" mc:Ignorable="w14 w15 w16se w16cid w16 w16cex w16sdtdh wp14">
+<w:document xmlns:wpc="http://schemas.microsoft.com/office/word/2010/wordprocessingCanvas" xmlns:cx="http://schemas.microsoft.com/office/drawing/2014/chartex" xmlns:cx1="http://schemas.microsoft.com/office/drawing/2015/9/8/chartex" xmlns:cx2="http://schemas.microsoft.com/office/drawing/2015/10/21/chartex" xmlns:cx3="http://schemas.microsoft.com/office/drawing/2016/5/9/chartex" xmlns:cx4="http://schemas.microsoft.com/office/drawing/2016/5/10/chartex" xmlns:cx5="http://schemas.microsoft.com/office/drawing/2016/5/11/chartex" xmlns:cx6="http://schemas.microsoft.com/office/drawing/2016/5/12/chartex" xmlns:cx7="http://schemas.microsoft.com/office/drawing/2016/5/13/chartex" xmlns:cx8="http://schemas.microsoft.com/office/drawing/2016/5/14/chartex" xmlns:mc="http://schemas.openxmlformats.org/markup-compatibility/2006" xmlns:aink="http://schemas.microsoft.com/office/drawing/2016/ink" xmlns:am3d="http://schemas.microsoft.com/office/drawing/2017/model3d" xmlns:o="urn:schemas-microsoft-com:office:office" xmlns:r="http://schemas.openxmlformats.org/officeDocument/2006/relationships" xmlns:m="http://schemas.openxmlformats.org/officeDocument/2006/math" xmlns:v="urn:schemas-microsoft-com:vml" xmlns:wp14="http://schemas.microsoft.com/office/word/2010/wordprocessingDrawing" xmlns:wp="http://schemas.openxmlformats.org/drawingml/2006/wordprocessingDrawing" xmlns:w10="urn:schemas-microsoft-com:office:word" xmlns:w="http://schemas.openxmlformats.org/wordprocessingml/2006/main" xmlns:w14="http://schemas.microsoft.com/office/word/2010/wordml" xmlns:w15="http://schemas.microsoft.com/office/word/2012/wordml" xmlns:w16cid="http://schemas.microsoft.com/office/word/2016/wordml/cid" xmlns:w16se="http://schemas.microsoft.com/office/word/2015/wordml/symex" xmlns:wpg="http://schemas.microsoft.com/office/word/2010/wordprocessingGroup" xmlns:wpi="http://schemas.microsoft.com/office/word/2010/wordprocessingInk" xmlns:wne="http://schemas.microsoft.com/office/word/2006/wordml" xmlns:wps="http://schemas.microsoft.com/office/word/2010/wordprocessingShape" mc:Ignorable="w14 w15 w16se w16cid wp14">
   <w:body>
     <w:p>
       <w:pPr>
@@ -275,6 +275,7 @@
           <w:szCs w:val="40"/>
           <w:u w:val="single"/>
         </w:rPr>
+        <w:lastRenderedPageBreak/>
         <w:t>Fall</w:t>
       </w:r>
       <w:r>
@@ -684,6 +685,7 @@
       </w:pPr>
       <w:bookmarkStart w:id="0" w:name="_Toc146610639"/>
       <w:r>
+        <w:lastRenderedPageBreak/>
         <w:t>Douglas</w:t>
       </w:r>
       <w:r>
@@ -1113,6 +1115,7 @@
       </w:pPr>
       <w:bookmarkStart w:id="1" w:name="_Toc146610640"/>
       <w:r>
+        <w:lastRenderedPageBreak/>
         <w:t>Tim</w:t>
       </w:r>
       <w:r>
@@ -1360,16 +1363,8 @@
         <w:rPr>
           <w:rFonts w:cs="Courier New"/>
         </w:rPr>
-        <w:t xml:space="preserve">Referenced to make server-side email </w:t>
-      </w:r>
-      <w:proofErr w:type="gramStart"/>
-      <w:r>
-        <w:rPr>
-          <w:rFonts w:cs="Courier New"/>
-        </w:rPr>
-        <w:t>masking</w:t>
-      </w:r>
-      <w:proofErr w:type="gramEnd"/>
+        <w:t>Referenced to make server-side email masking</w:t>
+      </w:r>
     </w:p>
     <w:p>
       <w:pPr>
@@ -1410,22 +1405,8 @@
         <w:rPr>
           <w:rFonts w:cs="Courier New"/>
         </w:rPr>
-        <w:t xml:space="preserve">Referenced to </w:t>
-      </w:r>
-      <w:r>
-        <w:rPr>
-          <w:rFonts w:cs="Courier New"/>
-        </w:rPr>
-        <w:t xml:space="preserve">return list of unique </w:t>
-      </w:r>
-      <w:proofErr w:type="gramStart"/>
-      <w:r>
-        <w:rPr>
-          <w:rFonts w:cs="Courier New"/>
-        </w:rPr>
-        <w:t>bidders</w:t>
-      </w:r>
-      <w:proofErr w:type="gramEnd"/>
+        <w:t>Referenced to return list of unique bidders</w:t>
+      </w:r>
     </w:p>
     <w:p>
       <w:pPr>
@@ -1469,6 +1450,7 @@
       </w:pPr>
       <w:bookmarkStart w:id="2" w:name="_Toc146610641"/>
       <w:r>
+        <w:lastRenderedPageBreak/>
         <w:t>Luke</w:t>
       </w:r>
       <w:r>
@@ -1822,6 +1804,76 @@
         </w:rPr>
         <w:t>Bootstrap card components</w:t>
       </w:r>
+    </w:p>
+    <w:p>
+      <w:pPr>
+        <w:rPr>
+          <w:rFonts w:cs="Courier New"/>
+        </w:rPr>
+      </w:pPr>
+      <w:hyperlink r:id="rId37" w:history="1">
+        <w:r>
+          <w:rPr>
+            <w:rStyle w:val="Hyperlink"/>
+            <w:rFonts w:cs="Courier New"/>
+          </w:rPr>
+          <w:t>https://www.ebay.com/help/buying/bidding/automatic-bidding?id=4014#section1</w:t>
+        </w:r>
+      </w:hyperlink>
+    </w:p>
+    <w:p>
+      <w:pPr>
+        <w:pStyle w:val="ListParagraph"/>
+        <w:numPr>
+          <w:ilvl w:val="0"/>
+          <w:numId w:val="9"/>
+        </w:numPr>
+        <w:rPr>
+          <w:rFonts w:cs="Courier New"/>
+        </w:rPr>
+      </w:pPr>
+      <w:r>
+        <w:rPr>
+          <w:rFonts w:cs="Courier New"/>
+        </w:rPr>
+        <w:t>Explains eBay’s automatic bidding increments</w:t>
+      </w:r>
+    </w:p>
+    <w:p>
+      <w:pPr>
+        <w:rPr>
+          <w:rFonts w:cs="Courier New"/>
+        </w:rPr>
+      </w:pPr>
+      <w:hyperlink r:id="rId38" w:history="1">
+        <w:r>
+          <w:rPr>
+            <w:rStyle w:val="Hyperlink"/>
+            <w:rFonts w:cs="Courier New"/>
+          </w:rPr>
+          <w:t>https://techboomers.com/t/how-does-bidding-on-ebay-work</w:t>
+        </w:r>
+      </w:hyperlink>
+    </w:p>
+    <w:p>
+      <w:pPr>
+        <w:pStyle w:val="ListParagraph"/>
+        <w:numPr>
+          <w:ilvl w:val="0"/>
+          <w:numId w:val="9"/>
+        </w:numPr>
+        <w:rPr>
+          <w:rFonts w:cs="Courier New"/>
+        </w:rPr>
+      </w:pPr>
+      <w:r>
+        <w:rPr>
+          <w:rFonts w:cs="Courier New"/>
+        </w:rPr>
+        <w:t>Explains how eBay handles multiple users with automatic bidding enabled</w:t>
+      </w:r>
+      <w:bookmarkStart w:id="3" w:name="_GoBack"/>
+      <w:bookmarkEnd w:id="3"/>
     </w:p>
     <w:p>
       <w:pPr>
@@ -1841,7 +1893,7 @@
 </file>
 
 <file path=word/numbering.xml><?xml version="1.0" encoding="utf-8"?>
-<w:numbering xmlns:wpc="http://schemas.microsoft.com/office/word/2010/wordprocessingCanvas" xmlns:cx="http://schemas.microsoft.com/office/drawing/2014/chartex" xmlns:cx1="http://schemas.microsoft.com/office/drawing/2015/9/8/chartex" xmlns:cx2="http://schemas.microsoft.com/office/drawing/2015/10/21/chartex" xmlns:cx3="http://schemas.microsoft.com/office/drawing/2016/5/9/chartex" xmlns:cx4="http://schemas.microsoft.com/office/drawing/2016/5/10/chartex" xmlns:cx5="http://schemas.microsoft.com/office/drawing/2016/5/11/chartex" xmlns:cx6="http://schemas.microsoft.com/office/drawing/2016/5/12/chartex" xmlns:cx7="http://schemas.microsoft.com/office/drawing/2016/5/13/chartex" xmlns:cx8="http://schemas.microsoft.com/office/drawing/2016/5/14/chartex" xmlns:mc="http://schemas.openxmlformats.org/markup-compatibility/2006" xmlns:aink="http://schemas.microsoft.com/office/drawing/2016/ink" xmlns:am3d="http://schemas.microsoft.com/office/drawing/2017/model3d" xmlns:o="urn:schemas-microsoft-com:office:office" xmlns:oel="http://schemas.microsoft.com/office/2019/extlst" xmlns:r="http://schemas.openxmlformats.org/officeDocument/2006/relationships" xmlns:m="http://schemas.openxmlformats.org/officeDocument/2006/math" xmlns:v="urn:schemas-microsoft-com:vml" xmlns:wp14="http://schemas.microsoft.com/office/word/2010/wordprocessingDrawing" xmlns:wp="http://schemas.openxmlformats.org/drawingml/2006/wordprocessingDrawing" xmlns:w10="urn:schemas-microsoft-com:office:word" xmlns:w="http://schemas.openxmlformats.org/wordprocessingml/2006/main" xmlns:w14="http://schemas.microsoft.com/office/word/2010/wordml" xmlns:w15="http://schemas.microsoft.com/office/word/2012/wordml" xmlns:w16cex="http://schemas.microsoft.com/office/word/2018/wordml/cex" xmlns:w16cid="http://schemas.microsoft.com/office/word/2016/wordml/cid" xmlns:w16="http://schemas.microsoft.com/office/word/2018/wordml" xmlns:w16sdtdh="http://schemas.microsoft.com/office/word/2020/wordml/sdtdatahash" xmlns:w16se="http://schemas.microsoft.com/office/word/2015/wordml/symex" xmlns:wpg="http://schemas.microsoft.com/office/word/2010/wordprocessingGroup" xmlns:wpi="http://schemas.microsoft.com/office/word/2010/wordprocessingInk" xmlns:wne="http://schemas.microsoft.com/office/word/2006/wordml" xmlns:wps="http://schemas.microsoft.com/office/word/2010/wordprocessingShape" mc:Ignorable="w14 w15 w16se w16cid w16 w16cex w16sdtdh wp14">
+<w:numbering xmlns:wpc="http://schemas.microsoft.com/office/word/2010/wordprocessingCanvas" xmlns:cx="http://schemas.microsoft.com/office/drawing/2014/chartex" xmlns:cx1="http://schemas.microsoft.com/office/drawing/2015/9/8/chartex" xmlns:cx2="http://schemas.microsoft.com/office/drawing/2015/10/21/chartex" xmlns:cx3="http://schemas.microsoft.com/office/drawing/2016/5/9/chartex" xmlns:cx4="http://schemas.microsoft.com/office/drawing/2016/5/10/chartex" xmlns:cx5="http://schemas.microsoft.com/office/drawing/2016/5/11/chartex" xmlns:cx6="http://schemas.microsoft.com/office/drawing/2016/5/12/chartex" xmlns:cx7="http://schemas.microsoft.com/office/drawing/2016/5/13/chartex" xmlns:cx8="http://schemas.microsoft.com/office/drawing/2016/5/14/chartex" xmlns:mc="http://schemas.openxmlformats.org/markup-compatibility/2006" xmlns:aink="http://schemas.microsoft.com/office/drawing/2016/ink" xmlns:am3d="http://schemas.microsoft.com/office/drawing/2017/model3d" xmlns:o="urn:schemas-microsoft-com:office:office" xmlns:r="http://schemas.openxmlformats.org/officeDocument/2006/relationships" xmlns:m="http://schemas.openxmlformats.org/officeDocument/2006/math" xmlns:v="urn:schemas-microsoft-com:vml" xmlns:wp14="http://schemas.microsoft.com/office/word/2010/wordprocessingDrawing" xmlns:wp="http://schemas.openxmlformats.org/drawingml/2006/wordprocessingDrawing" xmlns:w10="urn:schemas-microsoft-com:office:word" xmlns:w="http://schemas.openxmlformats.org/wordprocessingml/2006/main" xmlns:w14="http://schemas.microsoft.com/office/word/2010/wordml" xmlns:w15="http://schemas.microsoft.com/office/word/2012/wordml" xmlns:w16cid="http://schemas.microsoft.com/office/word/2016/wordml/cid" xmlns:w16se="http://schemas.microsoft.com/office/word/2015/wordml/symex" xmlns:wpg="http://schemas.microsoft.com/office/word/2010/wordprocessingGroup" xmlns:wpi="http://schemas.microsoft.com/office/word/2010/wordprocessingInk" xmlns:wne="http://schemas.microsoft.com/office/word/2006/wordml" xmlns:wps="http://schemas.microsoft.com/office/word/2010/wordprocessingShape" mc:Ignorable="w14 w15 w16se w16cid wp14">
   <w:abstractNum w:abstractNumId="0" w15:restartNumberingAfterBreak="0">
     <w:nsid w:val="02214920"/>
     <w:multiLevelType w:val="multilevel"/>
@@ -3762,62 +3814,62 @@
       </w:rPr>
     </w:lvl>
   </w:abstractNum>
-  <w:num w:numId="1" w16cid:durableId="653073729">
+  <w:num w:numId="1">
     <w:abstractNumId w:val="7"/>
   </w:num>
-  <w:num w:numId="2" w16cid:durableId="355735214">
+  <w:num w:numId="2">
     <w:abstractNumId w:val="13"/>
   </w:num>
-  <w:num w:numId="3" w16cid:durableId="225457311">
+  <w:num w:numId="3">
     <w:abstractNumId w:val="6"/>
   </w:num>
-  <w:num w:numId="4" w16cid:durableId="665521855">
+  <w:num w:numId="4">
     <w:abstractNumId w:val="9"/>
   </w:num>
-  <w:num w:numId="5" w16cid:durableId="1136996220">
+  <w:num w:numId="5">
     <w:abstractNumId w:val="14"/>
   </w:num>
-  <w:num w:numId="6" w16cid:durableId="822040258">
+  <w:num w:numId="6">
     <w:abstractNumId w:val="15"/>
   </w:num>
-  <w:num w:numId="7" w16cid:durableId="202250927">
+  <w:num w:numId="7">
     <w:abstractNumId w:val="4"/>
   </w:num>
-  <w:num w:numId="8" w16cid:durableId="1450004115">
+  <w:num w:numId="8">
     <w:abstractNumId w:val="5"/>
   </w:num>
-  <w:num w:numId="9" w16cid:durableId="1143501883">
+  <w:num w:numId="9">
     <w:abstractNumId w:val="0"/>
   </w:num>
-  <w:num w:numId="10" w16cid:durableId="1733045769">
+  <w:num w:numId="10">
     <w:abstractNumId w:val="8"/>
   </w:num>
-  <w:num w:numId="11" w16cid:durableId="1301419188">
+  <w:num w:numId="11">
     <w:abstractNumId w:val="1"/>
   </w:num>
-  <w:num w:numId="12" w16cid:durableId="1470130119">
+  <w:num w:numId="12">
     <w:abstractNumId w:val="3"/>
   </w:num>
-  <w:num w:numId="13" w16cid:durableId="167645972">
+  <w:num w:numId="13">
     <w:abstractNumId w:val="11"/>
   </w:num>
-  <w:num w:numId="14" w16cid:durableId="1707683392">
+  <w:num w:numId="14">
     <w:abstractNumId w:val="2"/>
   </w:num>
-  <w:num w:numId="15" w16cid:durableId="30572266">
+  <w:num w:numId="15">
     <w:abstractNumId w:val="16"/>
   </w:num>
-  <w:num w:numId="16" w16cid:durableId="1067997027">
+  <w:num w:numId="16">
     <w:abstractNumId w:val="10"/>
   </w:num>
-  <w:num w:numId="17" w16cid:durableId="2136945365">
+  <w:num w:numId="17">
     <w:abstractNumId w:val="12"/>
   </w:num>
 </w:numbering>
 </file>
 
 <file path=word/styles.xml><?xml version="1.0" encoding="utf-8"?>
-<w:styles xmlns:mc="http://schemas.openxmlformats.org/markup-compatibility/2006" xmlns:r="http://schemas.openxmlformats.org/officeDocument/2006/relationships" xmlns:w="http://schemas.openxmlformats.org/wordprocessingml/2006/main" xmlns:w14="http://schemas.microsoft.com/office/word/2010/wordml" xmlns:w15="http://schemas.microsoft.com/office/word/2012/wordml" xmlns:w16cex="http://schemas.microsoft.com/office/word/2018/wordml/cex" xmlns:w16cid="http://schemas.microsoft.com/office/word/2016/wordml/cid" xmlns:w16="http://schemas.microsoft.com/office/word/2018/wordml" xmlns:w16sdtdh="http://schemas.microsoft.com/office/word/2020/wordml/sdtdatahash" xmlns:w16se="http://schemas.microsoft.com/office/word/2015/wordml/symex" mc:Ignorable="w14 w15 w16se w16cid w16 w16cex w16sdtdh">
+<w:styles xmlns:mc="http://schemas.openxmlformats.org/markup-compatibility/2006" xmlns:r="http://schemas.openxmlformats.org/officeDocument/2006/relationships" xmlns:w="http://schemas.openxmlformats.org/wordprocessingml/2006/main" xmlns:w14="http://schemas.microsoft.com/office/word/2010/wordml" xmlns:w15="http://schemas.microsoft.com/office/word/2012/wordml" xmlns:w16cid="http://schemas.microsoft.com/office/word/2016/wordml/cid" xmlns:w16se="http://schemas.microsoft.com/office/word/2015/wordml/symex" mc:Ignorable="w14 w15 w16se w16cid">
   <w:docDefaults>
     <w:rPrDefault>
       <w:rPr>
@@ -3833,7 +3885,7 @@
       </w:pPr>
     </w:pPrDefault>
   </w:docDefaults>
-  <w:latentStyles w:defLockedState="0" w:defUIPriority="99" w:defSemiHidden="0" w:defUnhideWhenUsed="0" w:defQFormat="0" w:count="376">
+  <w:latentStyles w:defLockedState="0" w:defUIPriority="99" w:defSemiHidden="0" w:defUnhideWhenUsed="0" w:defQFormat="0" w:count="375">
     <w:lsdException w:name="Normal" w:uiPriority="0" w:qFormat="1"/>
     <w:lsdException w:name="heading 1" w:uiPriority="9" w:qFormat="1"/>
     <w:lsdException w:name="heading 2" w:semiHidden="1" w:uiPriority="9" w:unhideWhenUsed="1" w:qFormat="1"/>
@@ -4209,7 +4261,6 @@
     <w:lsdException w:name="Smart Hyperlink" w:semiHidden="1" w:unhideWhenUsed="1"/>
     <w:lsdException w:name="Hashtag" w:semiHidden="1" w:unhideWhenUsed="1"/>
     <w:lsdException w:name="Unresolved Mention" w:semiHidden="1" w:unhideWhenUsed="1"/>
-    <w:lsdException w:name="Smart Link" w:semiHidden="1" w:unhideWhenUsed="1"/>
   </w:latentStyles>
   <w:style w:type="paragraph" w:default="1" w:styleId="Normal">
     <w:name w:val="Normal"/>
@@ -4801,7 +4852,7 @@
 </file>
 
 <file path=customXml/itemProps1.xml><?xml version="1.0" encoding="utf-8"?>
-<ds:datastoreItem xmlns:ds="http://schemas.openxmlformats.org/officeDocument/2006/customXml" ds:itemID="{549EBD41-8A29-4838-BC77-F50BA766783B}">
+<ds:datastoreItem xmlns:ds="http://schemas.openxmlformats.org/officeDocument/2006/customXml" ds:itemID="{B0583BE1-F044-47D6-9DE9-37F2F9B58AA6}">
   <ds:schemaRefs>
     <ds:schemaRef ds:uri="http://schemas.openxmlformats.org/officeDocument/2006/bibliography"/>
   </ds:schemaRefs>

</xml_diff>

<commit_message>
#130 - have the modal working as well as sending an email to the user if their product is deleted. need to work on email text format
</commit_message>
<xml_diff>
--- a/OnlineAuction/Documents/References Document.docx
+++ b/OnlineAuction/Documents/References Document.docx
@@ -710,21 +710,8 @@
         </w:numPr>
       </w:pPr>
       <w:r>
-        <w:t xml:space="preserve">Custom </w:t>
-      </w:r>
-      <w:proofErr w:type="spellStart"/>
-      <w:r>
-        <w:t>gitigonore</w:t>
-      </w:r>
-      <w:proofErr w:type="spellEnd"/>
-      <w:r>
-        <w:t xml:space="preserve"> for reducing pushes to </w:t>
-      </w:r>
-      <w:proofErr w:type="spellStart"/>
-      <w:r>
-        <w:t>github</w:t>
-      </w:r>
-      <w:proofErr w:type="spellEnd"/>
+        <w:t>Custom gitigonore for reducing pushes to github</w:t>
+      </w:r>
     </w:p>
     <w:p>
       <w:pPr>
@@ -808,13 +795,8 @@
           <w:numId w:val="17"/>
         </w:numPr>
       </w:pPr>
-      <w:proofErr w:type="spellStart"/>
-      <w:r>
-        <w:t>PlantUML</w:t>
-      </w:r>
-      <w:proofErr w:type="spellEnd"/>
-      <w:r>
-        <w:t xml:space="preserve"> sequence diagram</w:t>
+      <w:r>
+        <w:t>PlantUML sequence diagram</w:t>
       </w:r>
     </w:p>
     <w:p/>
@@ -1130,28 +1112,12 @@
           <w:rFonts w:cs="Courier New"/>
         </w:rPr>
       </w:pPr>
-      <w:proofErr w:type="spellStart"/>
-      <w:r>
-        <w:rPr>
-          <w:rFonts w:cs="Courier New"/>
-        </w:rPr>
-        <w:t>Ebay</w:t>
-      </w:r>
-      <w:proofErr w:type="spellEnd"/>
-      <w:r>
-        <w:rPr>
-          <w:rFonts w:cs="Courier New"/>
-        </w:rPr>
-        <w:t xml:space="preserve"> selling </w:t>
-      </w:r>
-      <w:proofErr w:type="gramStart"/>
-      <w:r>
-        <w:rPr>
-          <w:rFonts w:cs="Courier New"/>
-        </w:rPr>
-        <w:t>video</w:t>
-      </w:r>
-      <w:proofErr w:type="gramEnd"/>
+      <w:r>
+        <w:rPr>
+          <w:rFonts w:cs="Courier New"/>
+        </w:rPr>
+        <w:t>Ebay selling video</w:t>
+      </w:r>
     </w:p>
     <w:p>
       <w:pPr>
@@ -1238,16 +1204,8 @@
         <w:rPr>
           <w:rFonts w:cs="Courier New"/>
         </w:rPr>
-        <w:t xml:space="preserve">I wanted to know how to remove unused </w:t>
-      </w:r>
-      <w:proofErr w:type="gramStart"/>
-      <w:r>
-        <w:rPr>
-          <w:rFonts w:cs="Courier New"/>
-        </w:rPr>
-        <w:t>imports</w:t>
-      </w:r>
-      <w:proofErr w:type="gramEnd"/>
+        <w:t>I wanted to know how to remove unused imports</w:t>
+      </w:r>
     </w:p>
     <w:p>
       <w:pPr>
@@ -1498,30 +1456,8 @@
         <w:rPr>
           <w:rFonts w:cs="Courier New"/>
         </w:rPr>
-        <w:t xml:space="preserve">Calling a </w:t>
-      </w:r>
-      <w:proofErr w:type="spellStart"/>
-      <w:r>
-        <w:rPr>
-          <w:rFonts w:cs="Courier New"/>
-        </w:rPr>
-        <w:t>js</w:t>
-      </w:r>
-      <w:proofErr w:type="spellEnd"/>
-      <w:r>
-        <w:rPr>
-          <w:rFonts w:cs="Courier New"/>
-        </w:rPr>
-        <w:t xml:space="preserve"> function in </w:t>
-      </w:r>
-      <w:proofErr w:type="spellStart"/>
-      <w:r>
-        <w:rPr>
-          <w:rFonts w:cs="Courier New"/>
-        </w:rPr>
-        <w:t>thymeleaf</w:t>
-      </w:r>
-      <w:proofErr w:type="spellEnd"/>
+        <w:t>Calling a js function in thymeleaf</w:t>
+      </w:r>
     </w:p>
     <w:p>
       <w:pPr>
@@ -1881,16 +1817,8 @@
         <w:rPr>
           <w:rFonts w:cs="Courier New"/>
         </w:rPr>
-        <w:t xml:space="preserve">Referenced to return list of unique </w:t>
-      </w:r>
-      <w:proofErr w:type="gramStart"/>
-      <w:r>
-        <w:rPr>
-          <w:rFonts w:cs="Courier New"/>
-        </w:rPr>
-        <w:t>bidders</w:t>
-      </w:r>
-      <w:proofErr w:type="gramEnd"/>
+        <w:t>Referenced to return list of unique bidders</w:t>
+      </w:r>
     </w:p>
     <w:p>
       <w:pPr>
@@ -1923,30 +1851,8 @@
         <w:rPr>
           <w:rFonts w:cs="Courier New"/>
         </w:rPr>
-        <w:t xml:space="preserve">Used to create </w:t>
-      </w:r>
-      <w:proofErr w:type="spellStart"/>
-      <w:r>
-        <w:rPr>
-          <w:rFonts w:cs="Courier New"/>
-        </w:rPr>
-        <w:t>websocket</w:t>
-      </w:r>
-      <w:proofErr w:type="spellEnd"/>
-      <w:r>
-        <w:rPr>
-          <w:rFonts w:cs="Courier New"/>
-        </w:rPr>
-        <w:t xml:space="preserve"> for real-time </w:t>
-      </w:r>
-      <w:proofErr w:type="gramStart"/>
-      <w:r>
-        <w:rPr>
-          <w:rFonts w:cs="Courier New"/>
-        </w:rPr>
-        <w:t>messaging</w:t>
-      </w:r>
-      <w:proofErr w:type="gramEnd"/>
+        <w:t>Used to create websocket for real-time messaging</w:t>
+      </w:r>
     </w:p>
     <w:p>
       <w:pPr>
@@ -2008,16 +1914,8 @@
         <w:rPr>
           <w:rFonts w:cs="Courier New"/>
         </w:rPr>
-        <w:t xml:space="preserve">for search feature and friend </w:t>
-      </w:r>
-      <w:proofErr w:type="gramStart"/>
-      <w:r>
-        <w:rPr>
-          <w:rFonts w:cs="Courier New"/>
-        </w:rPr>
-        <w:t>feature</w:t>
-      </w:r>
-      <w:proofErr w:type="gramEnd"/>
+        <w:t>for search feature and friend feature</w:t>
+      </w:r>
     </w:p>
     <w:p>
       <w:pPr>
@@ -2166,19 +2064,11 @@
           <w:rFonts w:cs="Courier New"/>
         </w:rPr>
       </w:pPr>
-      <w:proofErr w:type="spellStart"/>
-      <w:r>
-        <w:rPr>
-          <w:rFonts w:cs="Courier New"/>
-        </w:rPr>
-        <w:t>Thymeleaf</w:t>
-      </w:r>
-      <w:proofErr w:type="spellEnd"/>
-      <w:r>
-        <w:rPr>
-          <w:rFonts w:cs="Courier New"/>
-        </w:rPr>
-        <w:t xml:space="preserve"> form help</w:t>
+      <w:r>
+        <w:rPr>
+          <w:rFonts w:cs="Courier New"/>
+        </w:rPr>
+        <w:t>Thymeleaf form help</w:t>
       </w:r>
     </w:p>
     <w:p>
@@ -2326,19 +2216,11 @@
           <w:rFonts w:cs="Courier New"/>
         </w:rPr>
       </w:pPr>
-      <w:proofErr w:type="spellStart"/>
-      <w:r>
-        <w:rPr>
-          <w:rFonts w:cs="Courier New"/>
-        </w:rPr>
-        <w:t>PlantUML</w:t>
-      </w:r>
-      <w:proofErr w:type="spellEnd"/>
-      <w:r>
-        <w:rPr>
-          <w:rFonts w:cs="Courier New"/>
-        </w:rPr>
-        <w:t xml:space="preserve"> Documentation</w:t>
+      <w:r>
+        <w:rPr>
+          <w:rFonts w:cs="Courier New"/>
+        </w:rPr>
+        <w:t>PlantUML Documentation</w:t>
       </w:r>
     </w:p>
     <w:p>
@@ -2509,6 +2391,40 @@
           <w:rFonts w:cs="Courier New"/>
         </w:rPr>
         <w:t>Explains how eBay handles multiple users with automatic bidding enabled</w:t>
+      </w:r>
+    </w:p>
+    <w:p>
+      <w:pPr>
+        <w:rPr>
+          <w:rFonts w:cs="Courier New"/>
+        </w:rPr>
+      </w:pPr>
+      <w:hyperlink r:id="rId52" w:history="1">
+        <w:r>
+          <w:rPr>
+            <w:rStyle w:val="Hyperlink"/>
+            <w:rFonts w:cs="Courier New"/>
+          </w:rPr>
+          <w:t>https://getbootstrap.com/docs/5.0/components/modal/#:~:text=Modals%20are%20built%20with%20HTML,modal%20window%20at%20a%20time</w:t>
+        </w:r>
+      </w:hyperlink>
+    </w:p>
+    <w:p>
+      <w:pPr>
+        <w:pStyle w:val="ListParagraph"/>
+        <w:numPr>
+          <w:ilvl w:val="0"/>
+          <w:numId w:val="9"/>
+        </w:numPr>
+        <w:rPr>
+          <w:rFonts w:cs="Courier New"/>
+        </w:rPr>
+      </w:pPr>
+      <w:r>
+        <w:rPr>
+          <w:rFonts w:cs="Courier New"/>
+        </w:rPr>
+        <w:t>Referenced for Bootstrap modals</w:t>
       </w:r>
     </w:p>
     <w:p>

</xml_diff>